<commit_message>
DoD and DoR edit, Business model canvas
</commit_message>
<xml_diff>
--- a/Documents/DoD.docx
+++ b/Documents/DoD.docx
@@ -4,126 +4,141 @@
   <w:body>
     <w:p>
       <w:r>
-        <w:t>Responzivní design:</w:t>
-      </w:r>
-    </w:p>
-    <w:p>
-      <w:r>
-        <w:t xml:space="preserve">   - Design webové stránky musí být responzivní a optimalizovaný pro různé zařízení a obrazovky.</w:t>
-      </w:r>
-    </w:p>
-    <w:p/>
-    <w:p>
-      <w:r>
-        <w:t>Všechny funkce jsou implementovány:</w:t>
-      </w:r>
-    </w:p>
-    <w:p>
-      <w:r>
-        <w:t xml:space="preserve">   - Všechny funkce jsou implementovány podle specifikací.</w:t>
-      </w:r>
-    </w:p>
-    <w:p/>
-    <w:p>
-      <w:r>
-        <w:t>Testování a oprava chyb:</w:t>
-      </w:r>
-    </w:p>
-    <w:p>
-      <w:r>
-        <w:t xml:space="preserve">   - Všechny části aplikace jsou testovány a chyby jsou opraveny.</w:t>
-      </w:r>
-    </w:p>
-    <w:p/>
-    <w:p>
-      <w:r>
-        <w:t>Dokumentace:</w:t>
-      </w:r>
-    </w:p>
-    <w:p>
-      <w:r>
-        <w:t xml:space="preserve">   - Vytvoření a aktualizace dokumentace pro vývojáře a uživatele, včetně uživatelské příručky a popisu implementace.</w:t>
-      </w:r>
-    </w:p>
-    <w:p/>
-    <w:p>
-      <w:r>
-        <w:t>Revize kódu:</w:t>
-      </w:r>
-    </w:p>
-    <w:p>
-      <w:r>
-        <w:t xml:space="preserve">   - Revize kódu provedená a přijatá týmem. Kód musí odpovídat definovaným standardům.</w:t>
-      </w:r>
-    </w:p>
-    <w:p/>
-    <w:p>
-      <w:r>
-        <w:t>Bezpečnostní audit:</w:t>
-      </w:r>
-    </w:p>
-    <w:p>
-      <w:r>
-        <w:t xml:space="preserve">   - Provedení bezpečnostního auditu pro zajištění, že žádné bezpečnostní chyby neohrožují integritu dat a soukromí uživatelů.</w:t>
-      </w:r>
-    </w:p>
-    <w:p/>
-    <w:p>
-      <w:r>
-        <w:t>Výkonnostní testování:</w:t>
-      </w:r>
-    </w:p>
-    <w:p>
-      <w:r>
-        <w:t xml:space="preserve">   - Výkonnostní testování aplikace za různých podmínek a zajištění, že splňuje stanovené požadavky na výkon.</w:t>
-      </w:r>
-    </w:p>
-    <w:p/>
-    <w:p>
-      <w:r>
-        <w:t>Dokončení SEO optimalizace:</w:t>
-      </w:r>
-    </w:p>
-    <w:p>
-      <w:r>
-        <w:t xml:space="preserve">   - Zajištění, že všechny SEO požadavky byly implementovány a webová stránka je optimalizovaná pro vyhledávače.</w:t>
-      </w:r>
-    </w:p>
-    <w:p/>
-    <w:p>
-      <w:r>
-        <w:t>Uživatelské testování:</w:t>
-      </w:r>
-    </w:p>
-    <w:p>
-      <w:r>
-        <w:t xml:space="preserve">    - Uživatelské testování s reálnými uživateli k ověření, zda všechny funkce jsou intuitivní a snadno použitelné.</w:t>
-      </w:r>
-    </w:p>
-    <w:p/>
-    <w:p>
-      <w:r>
-        <w:t>Splnění požadavků zákazníka:</w:t>
-      </w:r>
-    </w:p>
-    <w:p>
-      <w:r>
-        <w:lastRenderedPageBreak/>
-        <w:t xml:space="preserve">    - Zkontrolování, zda jsou všechny specifikace zákazníka splněny a zda jsou spokojeni s výsledkem.</w:t>
-      </w:r>
-    </w:p>
-    <w:p/>
-    <w:p>
-      <w:r>
-        <w:t>Ověření dostupnosti:</w:t>
-      </w:r>
-    </w:p>
-    <w:p>
-      <w:r>
-        <w:t xml:space="preserve">    - Zajištění, že webová stránka je dostupná podle stanovených požadavků a bez výrazných výpadků.</w:t>
-      </w:r>
-    </w:p>
-    <w:p/>
+        <w:t>1. Dokončení a editace článku:</w:t>
+      </w:r>
+    </w:p>
+    <w:p>
+      <w:r>
+        <w:t xml:space="preserve">   - Každý článek musí být kompletně napsán, editován a přečten pro zajištění vysoké kvality obsahu.</w:t>
+      </w:r>
+    </w:p>
+    <w:p/>
+    <w:p>
+      <w:r>
+        <w:t>2. Vizuální design a formátování:</w:t>
+      </w:r>
+    </w:p>
+    <w:p>
+      <w:r>
+        <w:t xml:space="preserve">   - Design a formátování každého vydání musí být provedeny v souladu s designovými směry časopisu.</w:t>
+      </w:r>
+    </w:p>
+    <w:p/>
+    <w:p>
+      <w:r>
+        <w:t>3. Archivace předchozích vydání:</w:t>
+      </w:r>
+    </w:p>
+    <w:p>
+      <w:r>
+        <w:t xml:space="preserve">   - Každé vydání musí být archivováno a dostupné pro čtenáře na základě jejich úrovně přihlášení pro následné prohlížení.</w:t>
+      </w:r>
+    </w:p>
+    <w:p/>
+    <w:p>
+      <w:r>
+        <w:t>4. Přizpůsobení obsahu podle úrovní přihlášení:</w:t>
+      </w:r>
+    </w:p>
+    <w:p>
+      <w:r>
+        <w:t xml:space="preserve">   - Obsah časopisu musí být přizpůsoben podle úrovně přihlášení čtenáře, zahrnující obsah dostupný pouze pro registrované čtenáře nebo administrátora.</w:t>
+      </w:r>
+    </w:p>
+    <w:p/>
+    <w:p>
+      <w:r>
+        <w:t>5. Korektury a revize:</w:t>
+      </w:r>
+    </w:p>
+    <w:p>
+      <w:r>
+        <w:t xml:space="preserve">   - Každý článek musí projít korekturami a revizemi, aby byla zajištěna jazyková správnost a přesnost informací.</w:t>
+      </w:r>
+    </w:p>
+    <w:p/>
+    <w:p>
+      <w:r>
+        <w:t>6. Vložení multimediálních prvků:</w:t>
+      </w:r>
+    </w:p>
+    <w:p>
+      <w:r>
+        <w:t xml:space="preserve">   - Pokud jsou v článku obsaženy multimediální prvky, musí být vloženy a otestovány, zda správně fungují.</w:t>
+      </w:r>
+    </w:p>
+    <w:p/>
+    <w:p>
+      <w:r>
+        <w:t>7. Archivace v digitální formě:</w:t>
+      </w:r>
+    </w:p>
+    <w:p>
+      <w:r>
+        <w:t xml:space="preserve">   - Digitální archivace předchozích vydání musí být provedena pro snadný přístup a uchování historie časopisu na základě úrovně přihlášení.</w:t>
+      </w:r>
+    </w:p>
+    <w:p/>
+    <w:p>
+      <w:r>
+        <w:t>8.</w:t>
+      </w:r>
+      <w:r>
+        <w:t xml:space="preserve"> </w:t>
+      </w:r>
+      <w:r>
+        <w:t>Testování na různých zařízeních:</w:t>
+      </w:r>
+    </w:p>
+    <w:p>
+      <w:r>
+        <w:t xml:space="preserve">   - Webová stránka časopisu a digitální archiv musí být testovány na různých zařízeních, aby byla zajištěna responzivita.</w:t>
+      </w:r>
+    </w:p>
+    <w:p/>
+    <w:p>
+      <w:r>
+        <w:t>9. Dokončení SEO optimalizace:</w:t>
+      </w:r>
+    </w:p>
+    <w:p>
+      <w:r>
+        <w:t xml:space="preserve">   - Zajištění, že každé vydání má provedenou SEO optimalizaci pro snadnější vyhledávání a dostupnost online.</w:t>
+      </w:r>
+    </w:p>
+    <w:p/>
+    <w:p>
+      <w:r>
+        <w:t>10. **Ověření souladu s vývojovými standardy:</w:t>
+      </w:r>
+    </w:p>
+    <w:p>
+      <w:r>
+        <w:t xml:space="preserve">    - Kód a implementace webové stránky časopisu musí být ověřeny a musí odpovídat vývojovým standardům.</w:t>
+      </w:r>
+    </w:p>
+    <w:p/>
+    <w:p>
+      <w:r>
+        <w:t>11. Dokumentace:</w:t>
+      </w:r>
+    </w:p>
+    <w:p>
+      <w:r>
+        <w:t xml:space="preserve">    - Vytvoření a aktualizace dokumentace, včetně uživatelské příručky a popisu archivačního procesu.</w:t>
+      </w:r>
+    </w:p>
+    <w:p/>
+    <w:p>
+      <w:r>
+        <w:t>12. Bezpečnostní audit:</w:t>
+      </w:r>
+    </w:p>
+    <w:p>
+      <w:r>
+        <w:t xml:space="preserve">    - Pravidelný bezpečnostní audit webové stránky a archivu pro zajištění bezpečnosti dat a ochrany před potenciálními hrozbami.</w:t>
+      </w:r>
+    </w:p>
     <w:sectPr>
       <w:pgSz w:w="11906" w:h="16838"/>
       <w:pgMar w:top="1417" w:right="1417" w:bottom="1417" w:left="1417" w:header="708" w:footer="708" w:gutter="0"/>

</xml_diff>